<commit_message>
thesis clip presentation and code cleaning
</commit_message>
<xml_diff>
--- a/thesis writing(proposal, chapters etc/To do list before end thesis.docx
+++ b/thesis writing(proposal, chapters etc/To do list before end thesis.docx
@@ -54,35 +54,35 @@
       <w:r>
         <w:rPr>
           <w:rFonts w:hint="default"/>
-          <w:lang w:val="en-US"/>
-        </w:rPr>
-        <w:t>2   -</w:t>
-      </w:r>
-      <w:r>
-        <w:rPr>
-          <w:rFonts w:hint="default"/>
-          <w:color w:val="70AD47" w:themeColor="accent6"/>
-          <w:lang w:val="en-US"/>
-          <w14:textFill>
-            <w14:solidFill>
-              <w14:schemeClr w14:val="accent6"/>
-            </w14:solidFill>
-          </w14:textFill>
-        </w:rPr>
-        <w:t xml:space="preserve"> H1 oplezen en herschrijven, </w:t>
-      </w:r>
-      <w:r>
-        <w:rPr>
-          <w:rFonts w:hint="default"/>
-          <w:color w:val="70AD47" w:themeColor="accent6"/>
-          <w:lang w:val="en-US"/>
-          <w14:textFill>
-            <w14:solidFill>
-              <w14:schemeClr w14:val="accent6"/>
-            </w14:solidFill>
-          </w14:textFill>
-        </w:rPr>
-        <w:t>age toevoegen in problem indication</w:t>
+          <w:color w:val="70AD47" w:themeColor="accent6"/>
+          <w:lang w:val="en-US"/>
+          <w14:textFill>
+            <w14:solidFill>
+              <w14:schemeClr w14:val="accent6"/>
+            </w14:solidFill>
+          </w14:textFill>
+        </w:rPr>
+        <w:t>2</w:t>
+      </w:r>
+      <w:r>
+        <w:rPr>
+          <w:rFonts w:hint="default"/>
+          <w:lang w:val="en-US"/>
+        </w:rPr>
+        <w:t xml:space="preserve">   -</w:t>
+      </w:r>
+      <w:r>
+        <w:rPr>
+          <w:rFonts w:hint="default"/>
+          <w:color w:val="70AD47" w:themeColor="accent6"/>
+          <w:lang w:val="en-US"/>
+          <w14:textFill>
+            <w14:solidFill>
+              <w14:schemeClr w14:val="accent6"/>
+            </w14:solidFill>
+          </w14:textFill>
+        </w:rPr>
+        <w:t xml:space="preserve"> H1 oplezen en herschrijven, age toevoegen in problem indication</w:t>
       </w:r>
     </w:p>
     <w:p>
@@ -143,13 +143,25 @@
       <w:pPr>
         <w:rPr>
           <w:rFonts w:hint="default"/>
-          <w:lang w:val="en-US"/>
-        </w:rPr>
-      </w:pPr>
-      <w:r>
-        <w:rPr>
-          <w:rFonts w:hint="default"/>
-          <w:lang w:val="en-US"/>
+          <w:color w:val="70AD47" w:themeColor="accent6"/>
+          <w:lang w:val="en-US"/>
+          <w14:textFill>
+            <w14:solidFill>
+              <w14:schemeClr w14:val="accent6"/>
+            </w14:solidFill>
+          </w14:textFill>
+        </w:rPr>
+      </w:pPr>
+      <w:r>
+        <w:rPr>
+          <w:rFonts w:hint="default"/>
+          <w:color w:val="70AD47" w:themeColor="accent6"/>
+          <w:lang w:val="en-US"/>
+          <w14:textFill>
+            <w14:solidFill>
+              <w14:schemeClr w14:val="accent6"/>
+            </w14:solidFill>
+          </w14:textFill>
         </w:rPr>
         <w:t>5   - H2 distraction theory referees</w:t>
       </w:r>
@@ -864,13 +876,25 @@
       <w:pPr>
         <w:rPr>
           <w:rFonts w:hint="default"/>
-          <w:lang w:val="en-US"/>
-        </w:rPr>
-      </w:pPr>
-      <w:r>
-        <w:rPr>
-          <w:rFonts w:hint="default"/>
-          <w:lang w:val="en-US"/>
+          <w:color w:val="70AD47" w:themeColor="accent6"/>
+          <w:lang w:val="en-US"/>
+          <w14:textFill>
+            <w14:solidFill>
+              <w14:schemeClr w14:val="accent6"/>
+            </w14:solidFill>
+          </w14:textFill>
+        </w:rPr>
+      </w:pPr>
+      <w:r>
+        <w:rPr>
+          <w:rFonts w:hint="default"/>
+          <w:color w:val="70AD47" w:themeColor="accent6"/>
+          <w:lang w:val="en-US"/>
+          <w14:textFill>
+            <w14:solidFill>
+              <w14:schemeClr w14:val="accent6"/>
+            </w14:solidFill>
+          </w14:textFill>
         </w:rPr>
         <w:t xml:space="preserve">34 - ALG code opschonen </w:t>
       </w:r>
@@ -890,88 +914,22 @@
           <w:lang w:val="en-US"/>
         </w:rPr>
       </w:pPr>
-      <w:r>
-        <w:rPr>
-          <w:rFonts w:hint="default"/>
-          <w:lang w:val="en-US"/>
-        </w:rPr>
-        <w:t>Planning   1-8 woensdag en donderdag  en vrijdag</w:t>
-      </w:r>
-    </w:p>
-    <w:p>
-      <w:pPr>
-        <w:rPr>
-          <w:rFonts w:hint="default"/>
-          <w:lang w:val="en-US"/>
-        </w:rPr>
-      </w:pPr>
-      <w:r>
-        <w:rPr>
-          <w:rFonts w:hint="default"/>
-          <w:lang w:val="en-US"/>
-        </w:rPr>
-        <w:t>9-13 zaterdag</w:t>
-      </w:r>
-    </w:p>
-    <w:p>
-      <w:pPr>
-        <w:rPr>
-          <w:rFonts w:hint="default"/>
-          <w:lang w:val="en-US"/>
-        </w:rPr>
-      </w:pPr>
-      <w:r>
-        <w:rPr>
-          <w:rFonts w:hint="default"/>
-          <w:lang w:val="en-US"/>
-        </w:rPr>
-        <w:t>14-27 zondag/maandag</w:t>
-      </w:r>
-    </w:p>
-    <w:p>
-      <w:pPr>
-        <w:rPr>
-          <w:rFonts w:hint="default"/>
-          <w:lang w:val="en-US"/>
-        </w:rPr>
-      </w:pPr>
-      <w:r>
-        <w:rPr>
-          <w:rFonts w:hint="default"/>
-          <w:lang w:val="en-US"/>
-        </w:rPr>
-        <w:t>28/29/30/31 dinsdag</w:t>
-      </w:r>
-    </w:p>
-    <w:p>
-      <w:pPr>
-        <w:rPr>
-          <w:rFonts w:hint="default"/>
-          <w:lang w:val="en-US"/>
-        </w:rPr>
-      </w:pPr>
-      <w:r>
-        <w:rPr>
-          <w:rFonts w:hint="default"/>
-          <w:lang w:val="en-US"/>
-        </w:rPr>
-        <w:t>32 woensdag</w:t>
-      </w:r>
-    </w:p>
-    <w:p>
-      <w:pPr>
-        <w:rPr>
-          <w:rFonts w:hint="default"/>
-          <w:lang w:val="en-US"/>
-        </w:rPr>
-      </w:pPr>
-      <w:r>
-        <w:rPr>
-          <w:rFonts w:hint="default"/>
-          <w:lang w:val="en-US"/>
-        </w:rPr>
-        <w:t>33 donderdag</w:t>
-      </w:r>
+    </w:p>
+    <w:p>
+      <w:pPr>
+        <w:rPr>
+          <w:rFonts w:hint="default"/>
+          <w:lang w:val="en-US"/>
+        </w:rPr>
+      </w:pPr>
+    </w:p>
+    <w:p>
+      <w:pPr>
+        <w:rPr>
+          <w:rFonts w:hint="default"/>
+          <w:lang w:val="en-US"/>
+        </w:rPr>
+      </w:pPr>
       <w:bookmarkStart w:id="0" w:name="_GoBack"/>
       <w:bookmarkEnd w:id="0"/>
     </w:p>
@@ -982,231 +940,94 @@
           <w:lang w:val="en-US"/>
         </w:rPr>
       </w:pPr>
-      <w:r>
-        <w:rPr>
-          <w:rFonts w:hint="default"/>
-          <w:lang w:val="en-US"/>
-        </w:rPr>
-        <w:t>34 vrijdag</w:t>
-      </w:r>
-    </w:p>
-    <w:p>
-      <w:pPr>
-        <w:rPr>
-          <w:rFonts w:hint="default"/>
-          <w:lang w:val="en-US"/>
-        </w:rPr>
-      </w:pPr>
-      <w:r>
-        <w:rPr>
-          <w:rFonts w:hint="default"/>
-          <w:lang w:val="en-US"/>
-        </w:rPr>
-        <w:t>Laatste checks  vrijdag</w:t>
-      </w:r>
-    </w:p>
-    <w:p>
-      <w:pPr>
-        <w:rPr>
-          <w:rFonts w:hint="default"/>
-          <w:lang w:val="en-US"/>
-        </w:rPr>
-      </w:pPr>
-      <w:r>
-        <w:rPr>
-          <w:rFonts w:hint="default"/>
-          <w:lang w:val="en-US"/>
-        </w:rPr>
-        <w:t>Voortgang: 24/34 gedaan</w:t>
-      </w:r>
-    </w:p>
-    <w:p>
-      <w:pPr>
-        <w:rPr>
-          <w:rFonts w:hint="default"/>
-          <w:lang w:val="en-US"/>
-        </w:rPr>
-      </w:pPr>
-    </w:p>
-    <w:p>
-      <w:pPr>
-        <w:rPr>
-          <w:rFonts w:hint="default"/>
-          <w:lang w:val="en-US"/>
-        </w:rPr>
-      </w:pPr>
-      <w:r>
-        <w:rPr>
-          <w:rFonts w:hint="default"/>
-          <w:lang w:val="en-US"/>
-        </w:rPr>
-        <w:t>Meeting 6:</w:t>
-      </w:r>
-    </w:p>
-    <w:p>
-      <w:pPr>
-        <w:rPr>
-          <w:rFonts w:hint="default"/>
-          <w:lang w:val="en-US"/>
-        </w:rPr>
-      </w:pPr>
-      <w:r>
-        <w:rPr>
-          <w:rFonts w:hint="default"/>
-          <w:lang w:val="en-US"/>
-        </w:rPr>
-        <w:t xml:space="preserve">Tabel literature review meteen aan het begin: en dan aan de hand van die tabel bespreken . </w:t>
-      </w:r>
-    </w:p>
-    <w:p>
-      <w:pPr>
-        <w:rPr>
-          <w:rFonts w:hint="default"/>
-          <w:lang w:val="en-US"/>
-        </w:rPr>
-      </w:pPr>
-      <w:r>
-        <w:rPr>
-          <w:rFonts w:hint="default"/>
-          <w:lang w:val="en-US"/>
-        </w:rPr>
-        <w:t xml:space="preserve">Distraction theory voor referees: </w:t>
-      </w:r>
-    </w:p>
-    <w:p>
-      <w:pPr>
-        <w:rPr>
-          <w:rFonts w:hint="default"/>
-          <w:lang w:val="en-US"/>
-        </w:rPr>
-      </w:pPr>
-      <w:r>
-        <w:rPr>
-          <w:rFonts w:hint="default"/>
-          <w:lang w:val="en-US"/>
-        </w:rPr>
-        <w:t>Percentage mediation effect</w:t>
-      </w:r>
-    </w:p>
-    <w:p>
-      <w:pPr>
-        <w:rPr>
-          <w:rFonts w:hint="default"/>
-          <w:lang w:val="en-US"/>
-        </w:rPr>
-      </w:pPr>
-      <w:r>
-        <w:rPr>
-          <w:rFonts w:hint="default"/>
-          <w:lang w:val="en-US"/>
-        </w:rPr>
-        <w:t>Composite reliabillity:</w:t>
-      </w:r>
-    </w:p>
-    <w:p>
-      <w:pPr>
-        <w:rPr>
-          <w:rFonts w:hint="default"/>
-          <w:lang w:val="en-US"/>
-        </w:rPr>
-      </w:pPr>
-      <w:r>
-        <w:rPr>
-          <w:rFonts w:hint="default"/>
-          <w:lang w:val="en-US"/>
-        </w:rPr>
-        <w:t>Acronymen in variable operationalization tabel toevoegen</w:t>
-      </w:r>
-    </w:p>
-    <w:p>
-      <w:pPr>
-        <w:rPr>
-          <w:rFonts w:hint="default"/>
-          <w:lang w:val="en-US"/>
-        </w:rPr>
-      </w:pPr>
-      <w:r>
-        <w:rPr>
-          <w:rFonts w:hint="default"/>
-          <w:lang w:val="en-US"/>
-        </w:rPr>
-        <w:t>Time varying effect onderzocht kan worden</w:t>
-      </w:r>
-    </w:p>
-    <w:p>
-      <w:pPr>
-        <w:rPr>
-          <w:rFonts w:hint="default"/>
-          <w:lang w:val="en-US"/>
-        </w:rPr>
-      </w:pPr>
-      <w:r>
-        <w:rPr>
-          <w:rFonts w:hint="default"/>
-          <w:lang w:val="en-US"/>
-        </w:rPr>
-        <w:t xml:space="preserve">Count variable per team hoeveelste thuiswedstrijd voor bepaalde team het is en dan kijken of die invloed heeft door interactie: </w:t>
-      </w:r>
-    </w:p>
-    <w:p>
-      <w:pPr>
-        <w:rPr>
-          <w:rFonts w:hint="default"/>
-          <w:lang w:val="en-US"/>
-        </w:rPr>
-      </w:pPr>
-      <w:r>
-        <w:rPr>
-          <w:rFonts w:hint="default"/>
-          <w:lang w:val="en-US"/>
-        </w:rPr>
-        <w:t xml:space="preserve">Hoofdvragen wel neerzetten: </w:t>
-      </w:r>
-    </w:p>
-    <w:p>
-      <w:pPr>
-        <w:rPr>
-          <w:rFonts w:hint="default"/>
-          <w:lang w:val="en-US"/>
-        </w:rPr>
-      </w:pPr>
-      <w:r>
-        <w:rPr>
-          <w:rFonts w:hint="default"/>
-          <w:lang w:val="en-US"/>
-        </w:rPr>
-        <w:t xml:space="preserve">Alpha’s cronbach: rapporteren,    belangrijk dat we deze dimensies belangrijk zijn, voor robustness testen we ook met alleen observed variables.=, ze zijn robust dus gaan door met hele model . </w:t>
-      </w:r>
-    </w:p>
-    <w:p>
-      <w:pPr>
-        <w:rPr>
-          <w:rFonts w:hint="default"/>
-          <w:lang w:val="en-US"/>
-        </w:rPr>
-      </w:pPr>
-      <w:r>
-        <w:rPr>
-          <w:rFonts w:hint="default"/>
-          <w:lang w:val="en-US"/>
-        </w:rPr>
-        <w:t>(a1+a3*X3)*b+c'</w:t>
-      </w:r>
-    </w:p>
-    <w:p>
-      <w:pPr>
-        <w:rPr>
-          <w:rFonts w:hint="default"/>
-          <w:lang w:val="en-US"/>
-        </w:rPr>
-      </w:pPr>
-      <w:r>
-        <w:rPr>
-          <w:rFonts w:hint="default"/>
-          <w:lang w:val="en-US"/>
-        </w:rPr>
-        <w:t>(a1+a3*X3)*b+c'*X3</w:t>
-      </w:r>
+    </w:p>
+    <w:p>
+      <w:pPr>
+        <w:rPr>
+          <w:rFonts w:hint="default"/>
+          <w:lang w:val="en-US"/>
+        </w:rPr>
+      </w:pPr>
+    </w:p>
+    <w:p>
+      <w:pPr>
+        <w:rPr>
+          <w:rFonts w:hint="default"/>
+          <w:lang w:val="en-US"/>
+        </w:rPr>
+      </w:pPr>
+    </w:p>
+    <w:p>
+      <w:pPr>
+        <w:rPr>
+          <w:rFonts w:hint="default"/>
+          <w:lang w:val="en-US"/>
+        </w:rPr>
+      </w:pPr>
+    </w:p>
+    <w:p>
+      <w:pPr>
+        <w:rPr>
+          <w:rFonts w:hint="default"/>
+          <w:lang w:val="en-US"/>
+        </w:rPr>
+      </w:pPr>
+    </w:p>
+    <w:p>
+      <w:pPr>
+        <w:rPr>
+          <w:rFonts w:hint="default"/>
+          <w:lang w:val="en-US"/>
+        </w:rPr>
+      </w:pPr>
+    </w:p>
+    <w:p>
+      <w:pPr>
+        <w:rPr>
+          <w:rFonts w:hint="default"/>
+          <w:lang w:val="en-US"/>
+        </w:rPr>
+      </w:pPr>
+    </w:p>
+    <w:p>
+      <w:pPr>
+        <w:rPr>
+          <w:rFonts w:hint="default"/>
+          <w:lang w:val="en-US"/>
+        </w:rPr>
+      </w:pPr>
+    </w:p>
+    <w:p>
+      <w:pPr>
+        <w:rPr>
+          <w:rFonts w:hint="default"/>
+          <w:lang w:val="en-US"/>
+        </w:rPr>
+      </w:pPr>
+    </w:p>
+    <w:p>
+      <w:pPr>
+        <w:rPr>
+          <w:rFonts w:hint="default"/>
+          <w:lang w:val="en-US"/>
+        </w:rPr>
+      </w:pPr>
+    </w:p>
+    <w:p>
+      <w:pPr>
+        <w:rPr>
+          <w:rFonts w:hint="default"/>
+          <w:lang w:val="en-US"/>
+        </w:rPr>
+      </w:pPr>
+    </w:p>
+    <w:p>
+      <w:pPr>
+        <w:rPr>
+          <w:rFonts w:hint="default"/>
+          <w:lang w:val="en-US"/>
+        </w:rPr>
+      </w:pPr>
     </w:p>
     <w:p>
       <w:pPr>

</xml_diff>